<commit_message>
Cobol Case one work
</commit_message>
<xml_diff>
--- a/UNIT 1 WORKSHEET 2(1).docx
+++ b/UNIT 1 WORKSHEET 2(1).docx
@@ -1,6 +1,6 @@
 
 <file path=word/document.xml><?xml version="1.0" encoding="utf-8"?>
-<w:document xmlns:wpc="http://schemas.microsoft.com/office/word/2010/wordprocessingCanvas" xmlns:mc="http://schemas.openxmlformats.org/markup-compatibility/2006" xmlns:o="urn:schemas-microsoft-com:office:office" xmlns:r="http://schemas.openxmlformats.org/officeDocument/2006/relationships" xmlns:m="http://schemas.openxmlformats.org/officeDocument/2006/math" xmlns:v="urn:schemas-microsoft-com:vml" xmlns:wp14="http://schemas.microsoft.com/office/word/2010/wordprocessingDrawing" xmlns:wp="http://schemas.openxmlformats.org/drawingml/2006/wordprocessingDrawing" xmlns:w10="urn:schemas-microsoft-com:office:word" xmlns:w="http://schemas.openxmlformats.org/wordprocessingml/2006/main" xmlns:w14="http://schemas.microsoft.com/office/word/2010/wordml" xmlns:w15="http://schemas.microsoft.com/office/word/2012/wordml" xmlns:wpg="http://schemas.microsoft.com/office/word/2010/wordprocessingGroup" xmlns:wpi="http://schemas.microsoft.com/office/word/2010/wordprocessingInk" xmlns:wne="http://schemas.microsoft.com/office/word/2006/wordml" xmlns:wps="http://schemas.microsoft.com/office/word/2010/wordprocessingShape" mc:Ignorable="w14 w15 wp14">
+<w:document xmlns:wpc="http://schemas.microsoft.com/office/word/2010/wordprocessingCanvas" xmlns:cx="http://schemas.microsoft.com/office/drawing/2014/chartex" xmlns:cx1="http://schemas.microsoft.com/office/drawing/2015/9/8/chartex" xmlns:cx2="http://schemas.microsoft.com/office/drawing/2015/10/21/chartex" xmlns:cx3="http://schemas.microsoft.com/office/drawing/2016/5/9/chartex" xmlns:cx4="http://schemas.microsoft.com/office/drawing/2016/5/10/chartex" xmlns:cx5="http://schemas.microsoft.com/office/drawing/2016/5/11/chartex" xmlns:cx6="http://schemas.microsoft.com/office/drawing/2016/5/12/chartex" xmlns:cx7="http://schemas.microsoft.com/office/drawing/2016/5/13/chartex" xmlns:cx8="http://schemas.microsoft.com/office/drawing/2016/5/14/chartex" xmlns:mc="http://schemas.openxmlformats.org/markup-compatibility/2006" xmlns:aink="http://schemas.microsoft.com/office/drawing/2016/ink" xmlns:am3d="http://schemas.microsoft.com/office/drawing/2017/model3d" xmlns:o="urn:schemas-microsoft-com:office:office" xmlns:r="http://schemas.openxmlformats.org/officeDocument/2006/relationships" xmlns:m="http://schemas.openxmlformats.org/officeDocument/2006/math" xmlns:v="urn:schemas-microsoft-com:vml" xmlns:wp14="http://schemas.microsoft.com/office/word/2010/wordprocessingDrawing" xmlns:wp="http://schemas.openxmlformats.org/drawingml/2006/wordprocessingDrawing" xmlns:w10="urn:schemas-microsoft-com:office:word" xmlns:w="http://schemas.openxmlformats.org/wordprocessingml/2006/main" xmlns:w14="http://schemas.microsoft.com/office/word/2010/wordml" xmlns:w15="http://schemas.microsoft.com/office/word/2012/wordml" xmlns:w16cid="http://schemas.microsoft.com/office/word/2016/wordml/cid" xmlns:w16se="http://schemas.microsoft.com/office/word/2015/wordml/symex" xmlns:wpg="http://schemas.microsoft.com/office/word/2010/wordprocessingGroup" xmlns:wpi="http://schemas.microsoft.com/office/word/2010/wordprocessingInk" xmlns:wne="http://schemas.microsoft.com/office/word/2006/wordml" xmlns:wps="http://schemas.microsoft.com/office/word/2010/wordprocessingShape" mc:Ignorable="w14 w15 w16se w16cid wp14">
   <w:body>
     <w:p>
       <w:pPr>
@@ -100,6 +100,12 @@
         </w:rPr>
         <w:t xml:space="preserve"> </w:t>
       </w:r>
+      <w:r>
+        <w:rPr>
+          <w:b/>
+        </w:rPr>
+        <w:t>OPEN INPUT TIME-CARD</w:t>
+      </w:r>
     </w:p>
     <w:p>
       <w:pPr>
@@ -139,6 +145,12 @@
         </w:rPr>
         <w:t xml:space="preserve"> </w:t>
       </w:r>
+      <w:r>
+        <w:rPr>
+          <w:b/>
+        </w:rPr>
+        <w:t>CLOSE TIME-CARD</w:t>
+      </w:r>
     </w:p>
     <w:p>
       <w:pPr>
@@ -219,6 +231,29 @@
         </w:rPr>
         <w:t xml:space="preserve"> </w:t>
       </w:r>
+      <w:r>
+        <w:rPr>
+          <w:b/>
+        </w:rPr>
+        <w:t>READ TIME-CARD</w:t>
+      </w:r>
+    </w:p>
+    <w:p>
+      <w:pPr>
+        <w:pStyle w:val="ListParagraph"/>
+        <w:spacing w:after="0"/>
+        <w:ind w:left="1440"/>
+        <w:rPr>
+          <w:b/>
+        </w:rPr>
+      </w:pPr>
+      <w:r>
+        <w:rPr>
+          <w:b/>
+        </w:rPr>
+        <w:tab/>
+        <w:t>AT END</w:t>
+      </w:r>
     </w:p>
     <w:p>
       <w:pPr>
@@ -240,6 +275,13 @@
           <w:b/>
         </w:rPr>
         <w:t xml:space="preserve"> </w:t>
+      </w:r>
+      <w:r>
+        <w:rPr>
+          <w:b/>
+        </w:rPr>
+        <w:tab/>
+        <w:t>MOVE “NO” TO MORE-RECS</w:t>
       </w:r>
     </w:p>
     <w:p>
@@ -550,40 +592,64 @@
         </w:rPr>
         <w:t xml:space="preserve"> </w:t>
       </w:r>
-    </w:p>
-    <w:p>
-      <w:pPr>
-        <w:spacing w:after="0"/>
-      </w:pPr>
-      <w:r>
-        <w:rPr>
-          <w:b/>
-        </w:rPr>
-        <w:tab/>
-      </w:r>
-      <w:r>
-        <w:rPr>
-          <w:b/>
-        </w:rPr>
-        <w:tab/>
-      </w:r>
-      <w:r>
-        <w:rPr>
-          <w:b/>
-        </w:rPr>
-        <w:tab/>
-      </w:r>
-      <w:r>
-        <w:rPr>
-          <w:b/>
-        </w:rPr>
-        <w:t xml:space="preserve"> </w:t>
-      </w:r>
-    </w:p>
-    <w:p>
-      <w:pPr>
-        <w:spacing w:after="0"/>
-      </w:pPr>
+      <w:r>
+        <w:rPr>
+          <w:b/>
+        </w:rPr>
+        <w:tab/>
+        <w:t xml:space="preserve">WRITE </w:t>
+      </w:r>
+      <w:r>
+        <w:rPr>
+          <w:b/>
+        </w:rPr>
+        <w:t>PRINT-LINE</w:t>
+      </w:r>
+      <w:r>
+        <w:rPr>
+          <w:b/>
+        </w:rPr>
+        <w:t xml:space="preserve"> FROM </w:t>
+      </w:r>
+      <w:r>
+        <w:rPr>
+          <w:b/>
+        </w:rPr>
+        <w:t>HEADING-LINE</w:t>
+      </w:r>
+    </w:p>
+    <w:p>
+      <w:pPr>
+        <w:spacing w:after="0"/>
+        <w:rPr>
+          <w:b/>
+        </w:rPr>
+      </w:pPr>
+      <w:r>
+        <w:rPr>
+          <w:b/>
+        </w:rPr>
+        <w:tab/>
+      </w:r>
+      <w:r>
+        <w:rPr>
+          <w:b/>
+        </w:rPr>
+        <w:tab/>
+      </w:r>
+      <w:r>
+        <w:rPr>
+          <w:b/>
+        </w:rPr>
+        <w:tab/>
+      </w:r>
+      <w:r>
+        <w:rPr>
+          <w:b/>
+        </w:rPr>
+        <w:tab/>
+        <w:t>AFTER ADVANCING PAGE.</w:t>
+      </w:r>
     </w:p>
     <w:p>
       <w:pPr>
@@ -618,83 +684,92 @@
         </w:rPr>
         <w:t xml:space="preserve"> </w:t>
       </w:r>
-    </w:p>
-    <w:p>
-      <w:pPr>
-        <w:spacing w:after="0"/>
-        <w:ind w:left="1440" w:firstLine="720"/>
-        <w:rPr>
-          <w:b/>
-        </w:rPr>
-      </w:pPr>
-      <w:r>
-        <w:rPr>
-          <w:b/>
-        </w:rPr>
-        <w:t xml:space="preserve"> </w:t>
-      </w:r>
-    </w:p>
-    <w:p>
-      <w:pPr>
-        <w:spacing w:after="0"/>
-        <w:ind w:left="1440"/>
-        <w:rPr>
-          <w:b/>
-        </w:rPr>
-      </w:pPr>
-      <w:r>
-        <w:rPr>
-          <w:b/>
-        </w:rPr>
-        <w:tab/>
-      </w:r>
-      <w:r>
-        <w:rPr>
-          <w:b/>
-        </w:rPr>
-        <w:tab/>
-      </w:r>
-      <w:r>
-        <w:rPr>
-          <w:b/>
-        </w:rPr>
-        <w:t xml:space="preserve"> </w:t>
-      </w:r>
-    </w:p>
-    <w:p>
-      <w:pPr>
-        <w:spacing w:after="0"/>
-        <w:ind w:left="1440"/>
-      </w:pPr>
-      <w:r>
-        <w:rPr>
-          <w:b/>
-        </w:rPr>
-        <w:tab/>
-      </w:r>
-      <w:r>
-        <w:rPr>
-          <w:b/>
-        </w:rPr>
-        <w:tab/>
-      </w:r>
-      <w:r>
-        <w:rPr>
-          <w:b/>
-        </w:rPr>
-        <w:tab/>
-      </w:r>
-      <w:r>
-        <w:rPr>
-          <w:b/>
-        </w:rPr>
-        <w:t xml:space="preserve"> </w:t>
-      </w:r>
-    </w:p>
-    <w:p>
-      <w:pPr>
-        <w:spacing w:after="0"/>
-      </w:pPr>
+      <w:r>
+        <w:rPr>
+          <w:b/>
+        </w:rPr>
+        <w:t xml:space="preserve">WRITE </w:t>
+      </w:r>
+      <w:r>
+        <w:rPr>
+          <w:b/>
+        </w:rPr>
+        <w:t>PRINT-LINE</w:t>
+      </w:r>
+      <w:bookmarkStart w:id="0" w:name="_GoBack"/>
+      <w:bookmarkEnd w:id="0"/>
+      <w:r>
+        <w:rPr>
+          <w:b/>
+        </w:rPr>
+        <w:t xml:space="preserve"> FROM DETAIL-LINE</w:t>
+      </w:r>
+    </w:p>
+    <w:p>
+      <w:pPr>
+        <w:spacing w:after="0"/>
+        <w:ind w:left="1440"/>
+        <w:rPr>
+          <w:b/>
+        </w:rPr>
+      </w:pPr>
+      <w:r>
+        <w:rPr>
+          <w:b/>
+        </w:rPr>
+        <w:tab/>
+        <w:t>AFTER ADVANCING 2 LINES.</w:t>
+      </w:r>
+    </w:p>
+    <w:p>
+      <w:pPr>
+        <w:spacing w:after="0"/>
+        <w:ind w:left="1440"/>
+        <w:rPr>
+          <w:b/>
+        </w:rPr>
+      </w:pPr>
+      <w:r>
+        <w:rPr>
+          <w:b/>
+        </w:rPr>
+        <w:tab/>
+      </w:r>
+      <w:r>
+        <w:rPr>
+          <w:b/>
+        </w:rPr>
+        <w:tab/>
+        <w:t>AT EOP</w:t>
+      </w:r>
+    </w:p>
+    <w:p>
+      <w:pPr>
+        <w:spacing w:after="0"/>
+        <w:ind w:left="1440"/>
+        <w:rPr>
+          <w:b/>
+        </w:rPr>
+      </w:pPr>
+      <w:r>
+        <w:rPr>
+          <w:b/>
+        </w:rPr>
+        <w:tab/>
+      </w:r>
+      <w:r>
+        <w:rPr>
+          <w:b/>
+        </w:rPr>
+        <w:tab/>
+      </w:r>
+      <w:r>
+        <w:rPr>
+          <w:b/>
+        </w:rPr>
+        <w:tab/>
+        <w:t>PREFORM 9000-HEADINGS</w:t>
+      </w:r>
     </w:p>
     <w:p>
       <w:pPr>
@@ -723,6 +798,12 @@
         </w:rPr>
         <w:t xml:space="preserve"> </w:t>
       </w:r>
+      <w:r>
+        <w:rPr>
+          <w:b/>
+        </w:rPr>
+        <w:t>PERFORM 2100-CALCS</w:t>
+      </w:r>
     </w:p>
     <w:p>
       <w:pPr>
@@ -739,12 +820,7 @@
         <w:spacing w:after="0"/>
       </w:pPr>
       <w:r>
-        <w:t>Code t</w:t>
-      </w:r>
-      <w:bookmarkStart w:id="0" w:name="_GoBack"/>
-      <w:bookmarkEnd w:id="0"/>
-      <w:r>
-        <w:t>he statement to terminate a COBOL program.</w:t>
+        <w:t>Code the statement to terminate a COBOL program.</w:t>
       </w:r>
     </w:p>
     <w:p>
@@ -761,6 +837,12 @@
           <w:b/>
         </w:rPr>
         <w:t xml:space="preserve"> </w:t>
+      </w:r>
+      <w:r>
+        <w:rPr>
+          <w:b/>
+        </w:rPr>
+        <w:t>STOP RUN.</w:t>
       </w:r>
     </w:p>
     <w:sectPr>
@@ -775,7 +857,7 @@
 </file>
 
 <file path=word/endnotes.xml><?xml version="1.0" encoding="utf-8"?>
-<w:endnotes xmlns:wpc="http://schemas.microsoft.com/office/word/2010/wordprocessingCanvas" xmlns:mc="http://schemas.openxmlformats.org/markup-compatibility/2006" xmlns:o="urn:schemas-microsoft-com:office:office" xmlns:r="http://schemas.openxmlformats.org/officeDocument/2006/relationships" xmlns:m="http://schemas.openxmlformats.org/officeDocument/2006/math" xmlns:v="urn:schemas-microsoft-com:vml" xmlns:wp14="http://schemas.microsoft.com/office/word/2010/wordprocessingDrawing" xmlns:wp="http://schemas.openxmlformats.org/drawingml/2006/wordprocessingDrawing" xmlns:w10="urn:schemas-microsoft-com:office:word" xmlns:w="http://schemas.openxmlformats.org/wordprocessingml/2006/main" xmlns:w14="http://schemas.microsoft.com/office/word/2010/wordml" xmlns:w15="http://schemas.microsoft.com/office/word/2012/wordml" xmlns:wpg="http://schemas.microsoft.com/office/word/2010/wordprocessingGroup" xmlns:wpi="http://schemas.microsoft.com/office/word/2010/wordprocessingInk" xmlns:wne="http://schemas.microsoft.com/office/word/2006/wordml" xmlns:wps="http://schemas.microsoft.com/office/word/2010/wordprocessingShape" mc:Ignorable="w14 w15 wp14">
+<w:endnotes xmlns:wpc="http://schemas.microsoft.com/office/word/2010/wordprocessingCanvas" xmlns:cx="http://schemas.microsoft.com/office/drawing/2014/chartex" xmlns:cx1="http://schemas.microsoft.com/office/drawing/2015/9/8/chartex" xmlns:cx2="http://schemas.microsoft.com/office/drawing/2015/10/21/chartex" xmlns:cx3="http://schemas.microsoft.com/office/drawing/2016/5/9/chartex" xmlns:cx4="http://schemas.microsoft.com/office/drawing/2016/5/10/chartex" xmlns:cx5="http://schemas.microsoft.com/office/drawing/2016/5/11/chartex" xmlns:cx6="http://schemas.microsoft.com/office/drawing/2016/5/12/chartex" xmlns:cx7="http://schemas.microsoft.com/office/drawing/2016/5/13/chartex" xmlns:cx8="http://schemas.microsoft.com/office/drawing/2016/5/14/chartex" xmlns:mc="http://schemas.openxmlformats.org/markup-compatibility/2006" xmlns:aink="http://schemas.microsoft.com/office/drawing/2016/ink" xmlns:am3d="http://schemas.microsoft.com/office/drawing/2017/model3d" xmlns:o="urn:schemas-microsoft-com:office:office" xmlns:r="http://schemas.openxmlformats.org/officeDocument/2006/relationships" xmlns:m="http://schemas.openxmlformats.org/officeDocument/2006/math" xmlns:v="urn:schemas-microsoft-com:vml" xmlns:wp14="http://schemas.microsoft.com/office/word/2010/wordprocessingDrawing" xmlns:wp="http://schemas.openxmlformats.org/drawingml/2006/wordprocessingDrawing" xmlns:w10="urn:schemas-microsoft-com:office:word" xmlns:w="http://schemas.openxmlformats.org/wordprocessingml/2006/main" xmlns:w14="http://schemas.microsoft.com/office/word/2010/wordml" xmlns:w15="http://schemas.microsoft.com/office/word/2012/wordml" xmlns:w16cid="http://schemas.microsoft.com/office/word/2016/wordml/cid" xmlns:w16se="http://schemas.microsoft.com/office/word/2015/wordml/symex" xmlns:wpg="http://schemas.microsoft.com/office/word/2010/wordprocessingGroup" xmlns:wpi="http://schemas.microsoft.com/office/word/2010/wordprocessingInk" xmlns:wne="http://schemas.microsoft.com/office/word/2006/wordml" xmlns:wps="http://schemas.microsoft.com/office/word/2010/wordprocessingShape" mc:Ignorable="w14 w15 w16se w16cid wp14">
   <w:endnote w:type="separator" w:id="-1">
     <w:p>
       <w:pPr>
@@ -800,7 +882,7 @@
 </file>
 
 <file path=word/footnotes.xml><?xml version="1.0" encoding="utf-8"?>
-<w:footnotes xmlns:wpc="http://schemas.microsoft.com/office/word/2010/wordprocessingCanvas" xmlns:mc="http://schemas.openxmlformats.org/markup-compatibility/2006" xmlns:o="urn:schemas-microsoft-com:office:office" xmlns:r="http://schemas.openxmlformats.org/officeDocument/2006/relationships" xmlns:m="http://schemas.openxmlformats.org/officeDocument/2006/math" xmlns:v="urn:schemas-microsoft-com:vml" xmlns:wp14="http://schemas.microsoft.com/office/word/2010/wordprocessingDrawing" xmlns:wp="http://schemas.openxmlformats.org/drawingml/2006/wordprocessingDrawing" xmlns:w10="urn:schemas-microsoft-com:office:word" xmlns:w="http://schemas.openxmlformats.org/wordprocessingml/2006/main" xmlns:w14="http://schemas.microsoft.com/office/word/2010/wordml" xmlns:w15="http://schemas.microsoft.com/office/word/2012/wordml" xmlns:wpg="http://schemas.microsoft.com/office/word/2010/wordprocessingGroup" xmlns:wpi="http://schemas.microsoft.com/office/word/2010/wordprocessingInk" xmlns:wne="http://schemas.microsoft.com/office/word/2006/wordml" xmlns:wps="http://schemas.microsoft.com/office/word/2010/wordprocessingShape" mc:Ignorable="w14 w15 wp14">
+<w:footnotes xmlns:wpc="http://schemas.microsoft.com/office/word/2010/wordprocessingCanvas" xmlns:cx="http://schemas.microsoft.com/office/drawing/2014/chartex" xmlns:cx1="http://schemas.microsoft.com/office/drawing/2015/9/8/chartex" xmlns:cx2="http://schemas.microsoft.com/office/drawing/2015/10/21/chartex" xmlns:cx3="http://schemas.microsoft.com/office/drawing/2016/5/9/chartex" xmlns:cx4="http://schemas.microsoft.com/office/drawing/2016/5/10/chartex" xmlns:cx5="http://schemas.microsoft.com/office/drawing/2016/5/11/chartex" xmlns:cx6="http://schemas.microsoft.com/office/drawing/2016/5/12/chartex" xmlns:cx7="http://schemas.microsoft.com/office/drawing/2016/5/13/chartex" xmlns:cx8="http://schemas.microsoft.com/office/drawing/2016/5/14/chartex" xmlns:mc="http://schemas.openxmlformats.org/markup-compatibility/2006" xmlns:aink="http://schemas.microsoft.com/office/drawing/2016/ink" xmlns:am3d="http://schemas.microsoft.com/office/drawing/2017/model3d" xmlns:o="urn:schemas-microsoft-com:office:office" xmlns:r="http://schemas.openxmlformats.org/officeDocument/2006/relationships" xmlns:m="http://schemas.openxmlformats.org/officeDocument/2006/math" xmlns:v="urn:schemas-microsoft-com:vml" xmlns:wp14="http://schemas.microsoft.com/office/word/2010/wordprocessingDrawing" xmlns:wp="http://schemas.openxmlformats.org/drawingml/2006/wordprocessingDrawing" xmlns:w10="urn:schemas-microsoft-com:office:word" xmlns:w="http://schemas.openxmlformats.org/wordprocessingml/2006/main" xmlns:w14="http://schemas.microsoft.com/office/word/2010/wordml" xmlns:w15="http://schemas.microsoft.com/office/word/2012/wordml" xmlns:w16cid="http://schemas.microsoft.com/office/word/2016/wordml/cid" xmlns:w16se="http://schemas.microsoft.com/office/word/2015/wordml/symex" xmlns:wpg="http://schemas.microsoft.com/office/word/2010/wordprocessingGroup" xmlns:wpi="http://schemas.microsoft.com/office/word/2010/wordprocessingInk" xmlns:wne="http://schemas.microsoft.com/office/word/2006/wordml" xmlns:wps="http://schemas.microsoft.com/office/word/2010/wordprocessingShape" mc:Ignorable="w14 w15 w16se w16cid wp14">
   <w:footnote w:type="separator" w:id="-1">
     <w:p>
       <w:pPr>
@@ -825,7 +907,7 @@
 </file>
 
 <file path=word/header1.xml><?xml version="1.0" encoding="utf-8"?>
-<w:hdr xmlns:wpc="http://schemas.microsoft.com/office/word/2010/wordprocessingCanvas" xmlns:mc="http://schemas.openxmlformats.org/markup-compatibility/2006" xmlns:o="urn:schemas-microsoft-com:office:office" xmlns:r="http://schemas.openxmlformats.org/officeDocument/2006/relationships" xmlns:m="http://schemas.openxmlformats.org/officeDocument/2006/math" xmlns:v="urn:schemas-microsoft-com:vml" xmlns:wp14="http://schemas.microsoft.com/office/word/2010/wordprocessingDrawing" xmlns:wp="http://schemas.openxmlformats.org/drawingml/2006/wordprocessingDrawing" xmlns:w10="urn:schemas-microsoft-com:office:word" xmlns:w="http://schemas.openxmlformats.org/wordprocessingml/2006/main" xmlns:w14="http://schemas.microsoft.com/office/word/2010/wordml" xmlns:w15="http://schemas.microsoft.com/office/word/2012/wordml" xmlns:wpg="http://schemas.microsoft.com/office/word/2010/wordprocessingGroup" xmlns:wpi="http://schemas.microsoft.com/office/word/2010/wordprocessingInk" xmlns:wne="http://schemas.microsoft.com/office/word/2006/wordml" xmlns:wps="http://schemas.microsoft.com/office/word/2010/wordprocessingShape" mc:Ignorable="w14 w15 wp14">
+<w:hdr xmlns:wpc="http://schemas.microsoft.com/office/word/2010/wordprocessingCanvas" xmlns:cx="http://schemas.microsoft.com/office/drawing/2014/chartex" xmlns:cx1="http://schemas.microsoft.com/office/drawing/2015/9/8/chartex" xmlns:cx2="http://schemas.microsoft.com/office/drawing/2015/10/21/chartex" xmlns:cx3="http://schemas.microsoft.com/office/drawing/2016/5/9/chartex" xmlns:cx4="http://schemas.microsoft.com/office/drawing/2016/5/10/chartex" xmlns:cx5="http://schemas.microsoft.com/office/drawing/2016/5/11/chartex" xmlns:cx6="http://schemas.microsoft.com/office/drawing/2016/5/12/chartex" xmlns:cx7="http://schemas.microsoft.com/office/drawing/2016/5/13/chartex" xmlns:cx8="http://schemas.microsoft.com/office/drawing/2016/5/14/chartex" xmlns:mc="http://schemas.openxmlformats.org/markup-compatibility/2006" xmlns:aink="http://schemas.microsoft.com/office/drawing/2016/ink" xmlns:am3d="http://schemas.microsoft.com/office/drawing/2017/model3d" xmlns:o="urn:schemas-microsoft-com:office:office" xmlns:r="http://schemas.openxmlformats.org/officeDocument/2006/relationships" xmlns:m="http://schemas.openxmlformats.org/officeDocument/2006/math" xmlns:v="urn:schemas-microsoft-com:vml" xmlns:wp14="http://schemas.microsoft.com/office/word/2010/wordprocessingDrawing" xmlns:wp="http://schemas.openxmlformats.org/drawingml/2006/wordprocessingDrawing" xmlns:w10="urn:schemas-microsoft-com:office:word" xmlns:w="http://schemas.openxmlformats.org/wordprocessingml/2006/main" xmlns:w14="http://schemas.microsoft.com/office/word/2010/wordml" xmlns:w15="http://schemas.microsoft.com/office/word/2012/wordml" xmlns:w16cid="http://schemas.microsoft.com/office/word/2016/wordml/cid" xmlns:w16se="http://schemas.microsoft.com/office/word/2015/wordml/symex" xmlns:wpg="http://schemas.microsoft.com/office/word/2010/wordprocessingGroup" xmlns:wpi="http://schemas.microsoft.com/office/word/2010/wordprocessingInk" xmlns:wne="http://schemas.microsoft.com/office/word/2006/wordml" xmlns:wps="http://schemas.microsoft.com/office/word/2010/wordprocessingShape" mc:Ignorable="w14 w15 w16se w16cid wp14">
   <w:p>
     <w:pPr>
       <w:spacing w:after="0"/>
@@ -876,8 +958,8 @@
 </file>
 
 <file path=word/numbering.xml><?xml version="1.0" encoding="utf-8"?>
-<w:numbering xmlns:wpc="http://schemas.microsoft.com/office/word/2010/wordprocessingCanvas" xmlns:mc="http://schemas.openxmlformats.org/markup-compatibility/2006" xmlns:o="urn:schemas-microsoft-com:office:office" xmlns:r="http://schemas.openxmlformats.org/officeDocument/2006/relationships" xmlns:m="http://schemas.openxmlformats.org/officeDocument/2006/math" xmlns:v="urn:schemas-microsoft-com:vml" xmlns:wp14="http://schemas.microsoft.com/office/word/2010/wordprocessingDrawing" xmlns:wp="http://schemas.openxmlformats.org/drawingml/2006/wordprocessingDrawing" xmlns:w10="urn:schemas-microsoft-com:office:word" xmlns:w="http://schemas.openxmlformats.org/wordprocessingml/2006/main" xmlns:w14="http://schemas.microsoft.com/office/word/2010/wordml" xmlns:w15="http://schemas.microsoft.com/office/word/2012/wordml" xmlns:wpg="http://schemas.microsoft.com/office/word/2010/wordprocessingGroup" xmlns:wpi="http://schemas.microsoft.com/office/word/2010/wordprocessingInk" xmlns:wne="http://schemas.microsoft.com/office/word/2006/wordml" xmlns:wps="http://schemas.microsoft.com/office/word/2010/wordprocessingShape" mc:Ignorable="w14 w15 wp14">
-  <w:abstractNum w:abstractNumId="0">
+<w:numbering xmlns:wpc="http://schemas.microsoft.com/office/word/2010/wordprocessingCanvas" xmlns:cx="http://schemas.microsoft.com/office/drawing/2014/chartex" xmlns:cx1="http://schemas.microsoft.com/office/drawing/2015/9/8/chartex" xmlns:cx2="http://schemas.microsoft.com/office/drawing/2015/10/21/chartex" xmlns:cx3="http://schemas.microsoft.com/office/drawing/2016/5/9/chartex" xmlns:cx4="http://schemas.microsoft.com/office/drawing/2016/5/10/chartex" xmlns:cx5="http://schemas.microsoft.com/office/drawing/2016/5/11/chartex" xmlns:cx6="http://schemas.microsoft.com/office/drawing/2016/5/12/chartex" xmlns:cx7="http://schemas.microsoft.com/office/drawing/2016/5/13/chartex" xmlns:cx8="http://schemas.microsoft.com/office/drawing/2016/5/14/chartex" xmlns:mc="http://schemas.openxmlformats.org/markup-compatibility/2006" xmlns:aink="http://schemas.microsoft.com/office/drawing/2016/ink" xmlns:am3d="http://schemas.microsoft.com/office/drawing/2017/model3d" xmlns:o="urn:schemas-microsoft-com:office:office" xmlns:r="http://schemas.openxmlformats.org/officeDocument/2006/relationships" xmlns:m="http://schemas.openxmlformats.org/officeDocument/2006/math" xmlns:v="urn:schemas-microsoft-com:vml" xmlns:wp14="http://schemas.microsoft.com/office/word/2010/wordprocessingDrawing" xmlns:wp="http://schemas.openxmlformats.org/drawingml/2006/wordprocessingDrawing" xmlns:w10="urn:schemas-microsoft-com:office:word" xmlns:w="http://schemas.openxmlformats.org/wordprocessingml/2006/main" xmlns:w14="http://schemas.microsoft.com/office/word/2010/wordml" xmlns:w15="http://schemas.microsoft.com/office/word/2012/wordml" xmlns:w16cid="http://schemas.microsoft.com/office/word/2016/wordml/cid" xmlns:w16se="http://schemas.microsoft.com/office/word/2015/wordml/symex" xmlns:wpg="http://schemas.microsoft.com/office/word/2010/wordprocessingGroup" xmlns:wpi="http://schemas.microsoft.com/office/word/2010/wordprocessingInk" xmlns:wne="http://schemas.microsoft.com/office/word/2006/wordml" xmlns:wps="http://schemas.microsoft.com/office/word/2010/wordprocessingShape" mc:Ignorable="w14 w15 w16se w16cid wp14">
+  <w:abstractNum w:abstractNumId="0" w15:restartNumberingAfterBreak="0">
     <w:nsid w:val="39B2181C"/>
     <w:multiLevelType w:val="hybridMultilevel"/>
     <w:tmpl w:val="CF7C53AC"/>
@@ -966,7 +1048,7 @@
       </w:pPr>
     </w:lvl>
   </w:abstractNum>
-  <w:abstractNum w:abstractNumId="1">
+  <w:abstractNum w:abstractNumId="1" w15:restartNumberingAfterBreak="0">
     <w:nsid w:val="40400C57"/>
     <w:multiLevelType w:val="hybridMultilevel"/>
     <w:tmpl w:val="F85C94D4"/>
@@ -1055,7 +1137,7 @@
       </w:pPr>
     </w:lvl>
   </w:abstractNum>
-  <w:abstractNum w:abstractNumId="2">
+  <w:abstractNum w:abstractNumId="2" w15:restartNumberingAfterBreak="0">
     <w:nsid w:val="4A6832B8"/>
     <w:multiLevelType w:val="hybridMultilevel"/>
     <w:tmpl w:val="F85C94D4"/>
@@ -1157,7 +1239,7 @@
 </file>
 
 <file path=word/styles.xml><?xml version="1.0" encoding="utf-8"?>
-<w:styles xmlns:mc="http://schemas.openxmlformats.org/markup-compatibility/2006" xmlns:r="http://schemas.openxmlformats.org/officeDocument/2006/relationships" xmlns:w="http://schemas.openxmlformats.org/wordprocessingml/2006/main" xmlns:w14="http://schemas.microsoft.com/office/word/2010/wordml" xmlns:w15="http://schemas.microsoft.com/office/word/2012/wordml" mc:Ignorable="w14 w15">
+<w:styles xmlns:mc="http://schemas.openxmlformats.org/markup-compatibility/2006" xmlns:r="http://schemas.openxmlformats.org/officeDocument/2006/relationships" xmlns:w="http://schemas.openxmlformats.org/wordprocessingml/2006/main" xmlns:w14="http://schemas.microsoft.com/office/word/2010/wordml" xmlns:w15="http://schemas.microsoft.com/office/word/2012/wordml" xmlns:w16cid="http://schemas.microsoft.com/office/word/2016/wordml/cid" xmlns:w16se="http://schemas.microsoft.com/office/word/2015/wordml/symex" mc:Ignorable="w14 w15 w16se w16cid">
   <w:docDefaults>
     <w:rPrDefault>
       <w:rPr>
@@ -1173,7 +1255,7 @@
       </w:pPr>
     </w:pPrDefault>
   </w:docDefaults>
-  <w:latentStyles w:defLockedState="0" w:defUIPriority="99" w:defSemiHidden="0" w:defUnhideWhenUsed="0" w:defQFormat="0" w:count="371">
+  <w:latentStyles w:defLockedState="0" w:defUIPriority="99" w:defSemiHidden="0" w:defUnhideWhenUsed="0" w:defQFormat="0" w:count="375">
     <w:lsdException w:name="Normal" w:uiPriority="0" w:qFormat="1"/>
     <w:lsdException w:name="heading 1" w:uiPriority="9" w:qFormat="1"/>
     <w:lsdException w:name="heading 2" w:semiHidden="1" w:uiPriority="9" w:unhideWhenUsed="1" w:qFormat="1"/>
@@ -1545,6 +1627,10 @@
     <w:lsdException w:name="List Table 5 Dark Accent 6" w:uiPriority="50"/>
     <w:lsdException w:name="List Table 6 Colorful Accent 6" w:uiPriority="51"/>
     <w:lsdException w:name="List Table 7 Colorful Accent 6" w:uiPriority="52"/>
+    <w:lsdException w:name="Mention" w:semiHidden="1" w:unhideWhenUsed="1"/>
+    <w:lsdException w:name="Smart Hyperlink" w:semiHidden="1" w:unhideWhenUsed="1"/>
+    <w:lsdException w:name="Hashtag" w:semiHidden="1" w:unhideWhenUsed="1"/>
+    <w:lsdException w:name="Unresolved Mention" w:semiHidden="1" w:unhideWhenUsed="1"/>
   </w:latentStyles>
   <w:style w:type="paragraph" w:default="1" w:styleId="Normal">
     <w:name w:val="Normal"/>

</xml_diff>